<commit_message>
Second version of Final Submission
</commit_message>
<xml_diff>
--- a/FinalSubmission/Readme.docx
+++ b/FinalSubmission/Readme.docx
@@ -1,6 +1,6 @@
 
 <file path=word/document.xml><?xml version="1.0" encoding="utf-8"?>
-<w:document xmlns:wpc="http://schemas.microsoft.com/office/word/2010/wordprocessingCanvas" xmlns:mc="http://schemas.openxmlformats.org/markup-compatibility/2006" xmlns:o="urn:schemas-microsoft-com:office:office" xmlns:r="http://schemas.openxmlformats.org/officeDocument/2006/relationships" xmlns:m="http://schemas.openxmlformats.org/officeDocument/2006/math" xmlns:v="urn:schemas-microsoft-com:vml" xmlns:wp14="http://schemas.microsoft.com/office/word/2010/wordprocessingDrawing" xmlns:wp="http://schemas.openxmlformats.org/drawingml/2006/wordprocessingDrawing" xmlns:w10="urn:schemas-microsoft-com:office:word" xmlns:w="http://schemas.openxmlformats.org/wordprocessingml/2006/main" xmlns:w14="http://schemas.microsoft.com/office/word/2010/wordml" xmlns:w15="http://schemas.microsoft.com/office/word/2012/wordml" xmlns:wpg="http://schemas.microsoft.com/office/word/2010/wordprocessingGroup" xmlns:wpi="http://schemas.microsoft.com/office/word/2010/wordprocessingInk" xmlns:wne="http://schemas.microsoft.com/office/word/2006/wordml" xmlns:wps="http://schemas.microsoft.com/office/word/2010/wordprocessingShape" mc:Ignorable="w14 w15 wp14">
+<w:document xmlns:wpc="http://schemas.microsoft.com/office/word/2010/wordprocessingCanvas" xmlns:cx="http://schemas.microsoft.com/office/drawing/2014/chartex" xmlns:cx1="http://schemas.microsoft.com/office/drawing/2015/9/8/chartex" xmlns:cx2="http://schemas.microsoft.com/office/drawing/2015/10/21/chartex" xmlns:mc="http://schemas.openxmlformats.org/markup-compatibility/2006" xmlns:o="urn:schemas-microsoft-com:office:office" xmlns:r="http://schemas.openxmlformats.org/officeDocument/2006/relationships" xmlns:m="http://schemas.openxmlformats.org/officeDocument/2006/math" xmlns:v="urn:schemas-microsoft-com:vml" xmlns:wp14="http://schemas.microsoft.com/office/word/2010/wordprocessingDrawing" xmlns:wp="http://schemas.openxmlformats.org/drawingml/2006/wordprocessingDrawing" xmlns:w10="urn:schemas-microsoft-com:office:word" xmlns:w="http://schemas.openxmlformats.org/wordprocessingml/2006/main" xmlns:w14="http://schemas.microsoft.com/office/word/2010/wordml" xmlns:w15="http://schemas.microsoft.com/office/word/2012/wordml" xmlns:w16se="http://schemas.microsoft.com/office/word/2015/wordml/symex" xmlns:wpg="http://schemas.microsoft.com/office/word/2010/wordprocessingGroup" xmlns:wpi="http://schemas.microsoft.com/office/word/2010/wordprocessingInk" xmlns:wne="http://schemas.microsoft.com/office/word/2006/wordml" xmlns:wps="http://schemas.microsoft.com/office/word/2010/wordprocessingShape" mc:Ignorable="w14 w15 w16se wp14">
   <w:body>
     <w:p>
       <w:pPr>
@@ -38,25 +38,7 @@
           <w:sz w:val="28"/>
           <w:szCs w:val="28"/>
         </w:rPr>
-        <w:t xml:space="preserve">Download and install </w:t>
-      </w:r>
-      <w:proofErr w:type="spellStart"/>
-      <w:r>
-        <w:rPr>
-          <w:rFonts w:asciiTheme="majorBidi" w:hAnsiTheme="majorBidi" w:cstheme="majorBidi"/>
-          <w:sz w:val="28"/>
-          <w:szCs w:val="28"/>
-        </w:rPr>
-        <w:t>Tobii</w:t>
-      </w:r>
-      <w:proofErr w:type="spellEnd"/>
-      <w:r>
-        <w:rPr>
-          <w:rFonts w:asciiTheme="majorBidi" w:hAnsiTheme="majorBidi" w:cstheme="majorBidi"/>
-          <w:sz w:val="28"/>
-          <w:szCs w:val="28"/>
-        </w:rPr>
-        <w:t xml:space="preserve"> software from the following link:</w:t>
+        <w:t>Download and install Tobii software from the following link:</w:t>
       </w:r>
       <w:r>
         <w:t xml:space="preserve"> </w:t>
@@ -270,25 +252,7 @@
           <w:sz w:val="28"/>
           <w:szCs w:val="28"/>
         </w:rPr>
-        <w:t xml:space="preserve">Connect </w:t>
-      </w:r>
-      <w:proofErr w:type="spellStart"/>
-      <w:r>
-        <w:rPr>
-          <w:rFonts w:asciiTheme="majorBidi" w:hAnsiTheme="majorBidi" w:cstheme="majorBidi"/>
-          <w:sz w:val="28"/>
-          <w:szCs w:val="28"/>
-        </w:rPr>
-        <w:t>Tobii</w:t>
-      </w:r>
-      <w:proofErr w:type="spellEnd"/>
-      <w:r>
-        <w:rPr>
-          <w:rFonts w:asciiTheme="majorBidi" w:hAnsiTheme="majorBidi" w:cstheme="majorBidi"/>
-          <w:sz w:val="28"/>
-          <w:szCs w:val="28"/>
-        </w:rPr>
-        <w:t xml:space="preserve"> eye tracker to USB 3.0 of your computer</w:t>
+        <w:t>Connect Tobii eye tracker to USB 3.0 of your computer</w:t>
       </w:r>
     </w:p>
     <w:p>
@@ -386,23 +350,15 @@
           <w:sz w:val="28"/>
           <w:szCs w:val="28"/>
         </w:rPr>
-        <w:t>C:\Users\Zeus\Documents\GitHub\StepCounter1\StepCounter\Suhas - Main Project\source</w:t>
-      </w:r>
-      <w:r>
-        <w:rPr>
-          <w:rFonts w:asciiTheme="majorBidi" w:hAnsiTheme="majorBidi" w:cstheme="majorBidi"/>
-          <w:sz w:val="28"/>
-          <w:szCs w:val="28"/>
-        </w:rPr>
-        <w:t>\</w:t>
-      </w:r>
-      <w:r>
-        <w:rPr>
-          <w:rFonts w:asciiTheme="majorBidi" w:hAnsiTheme="majorBidi" w:cstheme="majorBidi"/>
-          <w:sz w:val="28"/>
-          <w:szCs w:val="28"/>
-        </w:rPr>
-        <w:t>EyeXDotNet.sln</w:t>
+        <w:t>..</w:t>
+      </w:r>
+      <w:r>
+        <w:rPr>
+          <w:rFonts w:asciiTheme="majorBidi" w:hAnsiTheme="majorBidi" w:cstheme="majorBidi"/>
+          <w:sz w:val="28"/>
+          <w:szCs w:val="28"/>
+        </w:rPr>
+        <w:t>\FinalSubmission\ReadingWithYourEyes\source</w:t>
       </w:r>
       <w:r>
         <w:rPr>
@@ -432,9 +388,9 @@
         </w:rPr>
         <w:drawing>
           <wp:inline distT="0" distB="0" distL="0" distR="0">
-            <wp:extent cx="5943600" cy="4177054"/>
+            <wp:extent cx="5943600" cy="1964938"/>
             <wp:effectExtent l="0" t="0" r="0" b="0"/>
-            <wp:docPr id="4" name="Picture 4" descr="C:\Users\Zeus\Desktop\Read me file\open solution file.png"/>
+            <wp:docPr id="4" name="Picture 4"/>
             <wp:cNvGraphicFramePr>
               <a:graphicFrameLocks xmlns:a="http://schemas.openxmlformats.org/drawingml/2006/main" noChangeAspect="1"/>
             </wp:cNvGraphicFramePr>
@@ -448,14 +404,13 @@
                     </pic:cNvPicPr>
                   </pic:nvPicPr>
                   <pic:blipFill>
-                    <a:blip r:embed="rId10">
+                    <a:blip r:embed="rId10" cstate="print">
                       <a:extLst>
                         <a:ext uri="{28A0092B-C50C-407E-A947-70E740481C1C}">
                           <a14:useLocalDpi xmlns:a14="http://schemas.microsoft.com/office/drawing/2010/main" val="0"/>
                         </a:ext>
                       </a:extLst>
                     </a:blip>
-                    <a:srcRect/>
                     <a:stretch>
                       <a:fillRect/>
                     </a:stretch>
@@ -463,7 +418,7 @@
                   <pic:spPr bwMode="auto">
                     <a:xfrm>
                       <a:off x="0" y="0"/>
-                      <a:ext cx="5943600" cy="4177054"/>
+                      <a:ext cx="5943600" cy="1964938"/>
                     </a:xfrm>
                     <a:prstGeom prst="rect">
                       <a:avLst/>
@@ -507,33 +462,15 @@
           <w:sz w:val="28"/>
           <w:szCs w:val="28"/>
         </w:rPr>
-        <w:t xml:space="preserve"> eyes using </w:t>
-      </w:r>
-      <w:proofErr w:type="spellStart"/>
-      <w:r>
-        <w:rPr>
-          <w:rFonts w:asciiTheme="majorBidi" w:hAnsiTheme="majorBidi" w:cstheme="majorBidi"/>
-          <w:sz w:val="28"/>
-          <w:szCs w:val="28"/>
-        </w:rPr>
-        <w:t>T</w:t>
-      </w:r>
-      <w:r>
-        <w:rPr>
-          <w:rFonts w:asciiTheme="majorBidi" w:hAnsiTheme="majorBidi" w:cstheme="majorBidi"/>
-          <w:sz w:val="28"/>
-          <w:szCs w:val="28"/>
-        </w:rPr>
-        <w:t>obii</w:t>
-      </w:r>
-      <w:proofErr w:type="spellEnd"/>
-      <w:r>
-        <w:rPr>
-          <w:rFonts w:asciiTheme="majorBidi" w:hAnsiTheme="majorBidi" w:cstheme="majorBidi"/>
-          <w:sz w:val="28"/>
-          <w:szCs w:val="28"/>
-        </w:rPr>
-        <w:t xml:space="preserve"> software.</w:t>
+        <w:t xml:space="preserve"> eyes using T</w:t>
+      </w:r>
+      <w:r>
+        <w:rPr>
+          <w:rFonts w:asciiTheme="majorBidi" w:hAnsiTheme="majorBidi" w:cstheme="majorBidi"/>
+          <w:sz w:val="28"/>
+          <w:szCs w:val="28"/>
+        </w:rPr>
+        <w:t>obii software.</w:t>
       </w:r>
     </w:p>
     <w:p>
@@ -555,8 +492,15 @@
           <w:sz w:val="28"/>
           <w:szCs w:val="28"/>
         </w:rPr>
-        <w:lastRenderedPageBreak/>
-        <w:t>In the v</w:t>
+        <w:t>Update the location of the audio files</w:t>
+      </w:r>
+      <w:r>
+        <w:rPr>
+          <w:rFonts w:asciiTheme="majorBidi" w:hAnsiTheme="majorBidi" w:cstheme="majorBidi"/>
+          <w:sz w:val="28"/>
+          <w:szCs w:val="28"/>
+        </w:rPr>
+        <w:t xml:space="preserve"> for each story page</w:t>
       </w:r>
       <w:bookmarkStart w:id="0" w:name="_GoBack"/>
       <w:bookmarkEnd w:id="0"/>
@@ -566,7 +510,125 @@
           <w:sz w:val="28"/>
           <w:szCs w:val="28"/>
         </w:rPr>
-        <w:t xml:space="preserve">isual studio software click on start </w:t>
+        <w:t xml:space="preserve">: </w:t>
+      </w:r>
+    </w:p>
+    <w:p>
+      <w:pPr>
+        <w:pStyle w:val="ListParagraph"/>
+        <w:rPr>
+          <w:rFonts w:asciiTheme="majorBidi" w:hAnsiTheme="majorBidi" w:cstheme="majorBidi"/>
+          <w:sz w:val="28"/>
+          <w:szCs w:val="28"/>
+        </w:rPr>
+      </w:pPr>
+      <w:r>
+        <w:rPr>
+          <w:rFonts w:asciiTheme="majorBidi" w:hAnsiTheme="majorBidi" w:cstheme="majorBidi"/>
+          <w:sz w:val="28"/>
+          <w:szCs w:val="28"/>
+        </w:rPr>
+        <w:t>var audioURL = "..\\ReadingWithYourEyes\\AudioFiles\\";</w:t>
+      </w:r>
+    </w:p>
+    <w:p>
+      <w:pPr>
+        <w:pStyle w:val="ListParagraph"/>
+        <w:rPr>
+          <w:rFonts w:asciiTheme="majorBidi" w:hAnsiTheme="majorBidi" w:cstheme="majorBidi"/>
+          <w:sz w:val="28"/>
+          <w:szCs w:val="28"/>
+        </w:rPr>
+      </w:pPr>
+      <w:r>
+        <w:rPr>
+          <w:rFonts w:asciiTheme="majorBidi" w:hAnsiTheme="majorBidi" w:cstheme="majorBidi"/>
+          <w:noProof/>
+          <w:sz w:val="28"/>
+          <w:szCs w:val="28"/>
+        </w:rPr>
+        <w:drawing>
+          <wp:inline distT="0" distB="0" distL="0" distR="0">
+            <wp:extent cx="5943600" cy="1852930"/>
+            <wp:effectExtent l="0" t="0" r="0" b="0"/>
+            <wp:docPr id="8" name="Picture 8"/>
+            <wp:cNvGraphicFramePr>
+              <a:graphicFrameLocks xmlns:a="http://schemas.openxmlformats.org/drawingml/2006/main" noChangeAspect="1"/>
+            </wp:cNvGraphicFramePr>
+            <a:graphic xmlns:a="http://schemas.openxmlformats.org/drawingml/2006/main">
+              <a:graphicData uri="http://schemas.openxmlformats.org/drawingml/2006/picture">
+                <pic:pic xmlns:pic="http://schemas.openxmlformats.org/drawingml/2006/picture">
+                  <pic:nvPicPr>
+                    <pic:cNvPr id="8" name="AudioFileLocation.png"/>
+                    <pic:cNvPicPr/>
+                  </pic:nvPicPr>
+                  <pic:blipFill>
+                    <a:blip r:embed="rId11" cstate="print">
+                      <a:extLst>
+                        <a:ext uri="{28A0092B-C50C-407E-A947-70E740481C1C}">
+                          <a14:useLocalDpi xmlns:a14="http://schemas.microsoft.com/office/drawing/2010/main" val="0"/>
+                        </a:ext>
+                      </a:extLst>
+                    </a:blip>
+                    <a:stretch>
+                      <a:fillRect/>
+                    </a:stretch>
+                  </pic:blipFill>
+                  <pic:spPr>
+                    <a:xfrm>
+                      <a:off x="0" y="0"/>
+                      <a:ext cx="5943600" cy="1852930"/>
+                    </a:xfrm>
+                    <a:prstGeom prst="rect">
+                      <a:avLst/>
+                    </a:prstGeom>
+                  </pic:spPr>
+                </pic:pic>
+              </a:graphicData>
+            </a:graphic>
+          </wp:inline>
+        </w:drawing>
+      </w:r>
+    </w:p>
+    <w:p>
+      <w:pPr>
+        <w:pStyle w:val="ListParagraph"/>
+        <w:rPr>
+          <w:rFonts w:asciiTheme="majorBidi" w:hAnsiTheme="majorBidi" w:cstheme="majorBidi"/>
+          <w:sz w:val="28"/>
+          <w:szCs w:val="28"/>
+        </w:rPr>
+      </w:pPr>
+      <w:r>
+        <w:rPr>
+          <w:rFonts w:asciiTheme="majorBidi" w:hAnsiTheme="majorBidi" w:cstheme="majorBidi"/>
+          <w:sz w:val="28"/>
+          <w:szCs w:val="28"/>
+        </w:rPr>
+        <w:lastRenderedPageBreak/>
+        <w:t>(I apologize, but I could not seem to find the correct method to get the relative path to work.)</w:t>
+      </w:r>
+    </w:p>
+    <w:p>
+      <w:pPr>
+        <w:pStyle w:val="ListParagraph"/>
+        <w:numPr>
+          <w:ilvl w:val="0"/>
+          <w:numId w:val="1"/>
+        </w:numPr>
+        <w:rPr>
+          <w:rFonts w:asciiTheme="majorBidi" w:hAnsiTheme="majorBidi" w:cstheme="majorBidi"/>
+          <w:sz w:val="28"/>
+          <w:szCs w:val="28"/>
+        </w:rPr>
+      </w:pPr>
+      <w:r>
+        <w:rPr>
+          <w:rFonts w:asciiTheme="majorBidi" w:hAnsiTheme="majorBidi" w:cstheme="majorBidi"/>
+          <w:sz w:val="28"/>
+          <w:szCs w:val="28"/>
+        </w:rPr>
+        <w:t xml:space="preserve">In the visual studio software click on start </w:t>
       </w:r>
       <w:r>
         <w:rPr>
@@ -777,7 +839,7 @@
                     </pic:cNvPicPr>
                   </pic:nvPicPr>
                   <pic:blipFill>
-                    <a:blip r:embed="rId11">
+                    <a:blip r:embed="rId12">
                       <a:extLst>
                         <a:ext uri="{28A0092B-C50C-407E-A947-70E740481C1C}">
                           <a14:useLocalDpi xmlns:a14="http://schemas.microsoft.com/office/drawing/2010/main" val="0"/>
@@ -842,7 +904,7 @@
 </file>
 
 <file path=word/numbering.xml><?xml version="1.0" encoding="utf-8"?>
-<w:numbering xmlns:wpc="http://schemas.microsoft.com/office/word/2010/wordprocessingCanvas" xmlns:mc="http://schemas.openxmlformats.org/markup-compatibility/2006" xmlns:o="urn:schemas-microsoft-com:office:office" xmlns:r="http://schemas.openxmlformats.org/officeDocument/2006/relationships" xmlns:m="http://schemas.openxmlformats.org/officeDocument/2006/math" xmlns:v="urn:schemas-microsoft-com:vml" xmlns:wp14="http://schemas.microsoft.com/office/word/2010/wordprocessingDrawing" xmlns:wp="http://schemas.openxmlformats.org/drawingml/2006/wordprocessingDrawing" xmlns:w10="urn:schemas-microsoft-com:office:word" xmlns:w="http://schemas.openxmlformats.org/wordprocessingml/2006/main" xmlns:w14="http://schemas.microsoft.com/office/word/2010/wordml" xmlns:w15="http://schemas.microsoft.com/office/word/2012/wordml" xmlns:wpg="http://schemas.microsoft.com/office/word/2010/wordprocessingGroup" xmlns:wpi="http://schemas.microsoft.com/office/word/2010/wordprocessingInk" xmlns:wne="http://schemas.microsoft.com/office/word/2006/wordml" xmlns:wps="http://schemas.microsoft.com/office/word/2010/wordprocessingShape" mc:Ignorable="w14 w15 wp14">
+<w:numbering xmlns:wpc="http://schemas.microsoft.com/office/word/2010/wordprocessingCanvas" xmlns:cx="http://schemas.microsoft.com/office/drawing/2014/chartex" xmlns:cx1="http://schemas.microsoft.com/office/drawing/2015/9/8/chartex" xmlns:cx2="http://schemas.microsoft.com/office/drawing/2015/10/21/chartex" xmlns:mc="http://schemas.openxmlformats.org/markup-compatibility/2006" xmlns:o="urn:schemas-microsoft-com:office:office" xmlns:r="http://schemas.openxmlformats.org/officeDocument/2006/relationships" xmlns:m="http://schemas.openxmlformats.org/officeDocument/2006/math" xmlns:v="urn:schemas-microsoft-com:vml" xmlns:wp14="http://schemas.microsoft.com/office/word/2010/wordprocessingDrawing" xmlns:wp="http://schemas.openxmlformats.org/drawingml/2006/wordprocessingDrawing" xmlns:w10="urn:schemas-microsoft-com:office:word" xmlns:w="http://schemas.openxmlformats.org/wordprocessingml/2006/main" xmlns:w14="http://schemas.microsoft.com/office/word/2010/wordml" xmlns:w15="http://schemas.microsoft.com/office/word/2012/wordml" xmlns:w16se="http://schemas.microsoft.com/office/word/2015/wordml/symex" xmlns:wpg="http://schemas.microsoft.com/office/word/2010/wordprocessingGroup" xmlns:wpi="http://schemas.microsoft.com/office/word/2010/wordprocessingInk" xmlns:wne="http://schemas.microsoft.com/office/word/2006/wordml" xmlns:wps="http://schemas.microsoft.com/office/word/2010/wordprocessingShape" mc:Ignorable="w14 w15 w16se wp14">
   <w:abstractNum w:abstractNumId="0" w15:restartNumberingAfterBreak="0">
     <w:nsid w:val="20713C9B"/>
     <w:multiLevelType w:val="hybridMultilevel"/>
@@ -1114,7 +1176,7 @@
 </file>
 
 <file path=word/styles.xml><?xml version="1.0" encoding="utf-8"?>
-<w:styles xmlns:mc="http://schemas.openxmlformats.org/markup-compatibility/2006" xmlns:r="http://schemas.openxmlformats.org/officeDocument/2006/relationships" xmlns:w="http://schemas.openxmlformats.org/wordprocessingml/2006/main" xmlns:w14="http://schemas.microsoft.com/office/word/2010/wordml" xmlns:w15="http://schemas.microsoft.com/office/word/2012/wordml" mc:Ignorable="w14 w15">
+<w:styles xmlns:mc="http://schemas.openxmlformats.org/markup-compatibility/2006" xmlns:r="http://schemas.openxmlformats.org/officeDocument/2006/relationships" xmlns:w="http://schemas.openxmlformats.org/wordprocessingml/2006/main" xmlns:w14="http://schemas.microsoft.com/office/word/2010/wordml" xmlns:w15="http://schemas.microsoft.com/office/word/2012/wordml" xmlns:w16se="http://schemas.microsoft.com/office/word/2015/wordml/symex" mc:Ignorable="w14 w15 w16se">
   <w:docDefaults>
     <w:rPrDefault>
       <w:rPr>
@@ -1130,7 +1192,7 @@
       </w:pPr>
     </w:pPrDefault>
   </w:docDefaults>
-  <w:latentStyles w:defLockedState="0" w:defUIPriority="99" w:defSemiHidden="0" w:defUnhideWhenUsed="0" w:defQFormat="0" w:count="371">
+  <w:latentStyles w:defLockedState="0" w:defUIPriority="99" w:defSemiHidden="0" w:defUnhideWhenUsed="0" w:defQFormat="0" w:count="372">
     <w:lsdException w:name="Normal" w:uiPriority="0" w:qFormat="1"/>
     <w:lsdException w:name="heading 1" w:uiPriority="9" w:qFormat="1"/>
     <w:lsdException w:name="heading 2" w:semiHidden="1" w:uiPriority="9" w:unhideWhenUsed="1" w:qFormat="1"/>
@@ -1236,7 +1298,6 @@
     <w:lsdException w:name="HTML Sample" w:semiHidden="1" w:unhideWhenUsed="1"/>
     <w:lsdException w:name="HTML Typewriter" w:semiHidden="1" w:unhideWhenUsed="1"/>
     <w:lsdException w:name="HTML Variable" w:semiHidden="1" w:unhideWhenUsed="1"/>
-    <w:lsdException w:name="Normal Table" w:semiHidden="1" w:unhideWhenUsed="1"/>
     <w:lsdException w:name="annotation subject" w:semiHidden="1" w:unhideWhenUsed="1"/>
     <w:lsdException w:name="No List" w:semiHidden="1" w:unhideWhenUsed="1"/>
     <w:lsdException w:name="Outline List 1" w:semiHidden="1" w:unhideWhenUsed="1"/>
@@ -1283,10 +1344,8 @@
     <w:lsdException w:name="Table Subtle 2" w:semiHidden="1" w:unhideWhenUsed="1"/>
     <w:lsdException w:name="Table Web 1" w:semiHidden="1" w:unhideWhenUsed="1"/>
     <w:lsdException w:name="Table Web 2" w:semiHidden="1" w:unhideWhenUsed="1"/>
-    <w:lsdException w:name="Table Web 3" w:semiHidden="1" w:unhideWhenUsed="1"/>
     <w:lsdException w:name="Balloon Text" w:semiHidden="1" w:unhideWhenUsed="1"/>
     <w:lsdException w:name="Table Grid" w:uiPriority="39"/>
-    <w:lsdException w:name="Table Theme" w:semiHidden="1" w:unhideWhenUsed="1"/>
     <w:lsdException w:name="Placeholder Text" w:semiHidden="1"/>
     <w:lsdException w:name="No Spacing" w:uiPriority="1" w:qFormat="1"/>
     <w:lsdException w:name="Light Shading" w:uiPriority="60"/>
@@ -1502,6 +1561,7 @@
     <w:lsdException w:name="List Table 5 Dark Accent 6" w:uiPriority="50"/>
     <w:lsdException w:name="List Table 6 Colorful Accent 6" w:uiPriority="51"/>
     <w:lsdException w:name="List Table 7 Colorful Accent 6" w:uiPriority="52"/>
+    <w:lsdException w:name="Mention" w:semiHidden="1" w:unhideWhenUsed="1"/>
   </w:latentStyles>
   <w:style w:type="paragraph" w:default="1" w:styleId="Normal">
     <w:name w:val="Normal"/>

</xml_diff>